<commit_message>
edits and final project
</commit_message>
<xml_diff>
--- a/Part 1 write-up.docx
+++ b/Part 1 write-up.docx
@@ -11,23 +11,13 @@
           <w:szCs w:val="32"/>
         </w:rPr>
       </w:pPr>
-      <w:proofErr w:type="gramStart"/>
       <w:r>
         <w:rPr>
           <w:b/>
           <w:sz w:val="32"/>
           <w:szCs w:val="32"/>
         </w:rPr>
-        <w:t>NHMRC :</w:t>
-      </w:r>
-      <w:proofErr w:type="gramEnd"/>
-      <w:r>
-        <w:rPr>
-          <w:b/>
-          <w:sz w:val="32"/>
-          <w:szCs w:val="32"/>
-        </w:rPr>
-        <w:t xml:space="preserve"> National Australian Research Grants Interactive Data Visualization</w:t>
+        <w:t>NHMRC : National Australian Research Grants Interactive Data Visualization</w:t>
       </w:r>
     </w:p>
     <w:p>
@@ -89,15 +79,7 @@
         <w:ind w:firstLine="720"/>
       </w:pPr>
       <w:r>
-        <w:t xml:space="preserve">Based on the vast number of research projects that exist in this dataset, and the overwhelming amount of information, plotting all projects has a rich amount of information to start with, however there are some interesting trends here to be explored, which is why I wanted to begin by plotting all these projects by budget, but also offer the option to filter down the amount of data being selected.  As you can see in my initial draft of the visualization, in addition to showing a point for each project, encoded by coloring each section, given that this was overwhelming to actually analyze each sector, I chose to use a bar chart to most easily compare the budgets that were allotted to research </w:t>
-      </w:r>
-      <w:proofErr w:type="spellStart"/>
-      <w:r>
-        <w:t>projectstaking</w:t>
-      </w:r>
-      <w:proofErr w:type="spellEnd"/>
-      <w:r>
-        <w:t xml:space="preserve"> place at each given type of institution, which is given by the Sector on the x-axis of the bar chart in my final visualization.</w:t>
+        <w:t>Based on the vast number of research projects that exist in this dataset, and the overwhelming amount of information, plotting all projects has a rich amount of information to start with, however there are some interesting trends here to be explored, which is why I wanted to begin by plotting all these projects by budget, but also offer the option to filter down the amount of data being selected.  As you can see in my initial draft of the visualization, in addition to showing a point for each project, encoded by coloring each section, given that this was overwhelming to actually analyze each sector, I chose to use a bar chart to most easily compare the budgets that were allotted to research projectstaking place at each given type of institution, which is given by the Sector on the x-axis of the bar chart in my final visualization.</w:t>
       </w:r>
     </w:p>
     <w:p>
@@ -114,7 +96,35 @@
           <w:sz w:val="28"/>
           <w:szCs w:val="28"/>
         </w:rPr>
-        <w:t>Storyboarding and Domain</w:t>
+        <w:br w:type="page"/>
+      </w:r>
+    </w:p>
+    <w:p>
+      <w:pPr>
+        <w:ind w:left="720"/>
+        <w:jc w:val="center"/>
+        <w:rPr>
+          <w:b/>
+          <w:sz w:val="44"/>
+          <w:szCs w:val="44"/>
+        </w:rPr>
+      </w:pPr>
+      <w:r>
+        <w:rPr>
+          <w:b/>
+          <w:sz w:val="44"/>
+          <w:szCs w:val="44"/>
+        </w:rPr>
+        <w:lastRenderedPageBreak/>
+        <w:t xml:space="preserve">  P</w:t>
+      </w:r>
+      <w:r>
+        <w:rPr>
+          <w:b/>
+          <w:sz w:val="44"/>
+          <w:szCs w:val="44"/>
+        </w:rPr>
+        <w:t xml:space="preserve">art 1 </w:t>
       </w:r>
     </w:p>
     <w:p>
@@ -268,7 +278,6 @@
         </w:numPr>
       </w:pPr>
       <w:r>
-        <w:lastRenderedPageBreak/>
         <w:t xml:space="preserve"> </w:t>
       </w:r>
       <w:r>
@@ -276,31 +285,9 @@
       </w:r>
     </w:p>
     <w:p>
-      <w:pPr>
-        <w:pStyle w:val="ListParagraph"/>
-      </w:pPr>
-    </w:p>
-    <w:p>
-      <w:pPr>
-        <w:pStyle w:val="ListParagraph"/>
-      </w:pPr>
-    </w:p>
-    <w:p>
-      <w:pPr>
-        <w:pStyle w:val="ListParagraph"/>
-      </w:pPr>
-    </w:p>
-    <w:p>
-      <w:pPr>
-        <w:pStyle w:val="ListParagraph"/>
-      </w:pPr>
-    </w:p>
-    <w:p>
-      <w:pPr>
-        <w:pStyle w:val="ListParagraph"/>
-      </w:pPr>
-    </w:p>
-    <w:p>
+      <w:r>
+        <w:t xml:space="preserve">Part 1 </w:t>
+      </w:r>
       <w:r>
         <w:t xml:space="preserve">Interactions: </w:t>
       </w:r>
@@ -392,6 +379,7 @@
         <w:rPr>
           <w:u w:val="single"/>
         </w:rPr>
+        <w:lastRenderedPageBreak/>
         <w:t>Filter by sector</w:t>
       </w:r>
       <w:r>
@@ -445,8 +433,6 @@
         </w:rPr>
         <w:t xml:space="preserve"> Animation</w:t>
       </w:r>
-      <w:bookmarkStart w:id="0" w:name="_GoBack"/>
-      <w:bookmarkEnd w:id="0"/>
       <w:r>
         <w:t>:</w:t>
       </w:r>
@@ -483,6 +469,50 @@
       <w:r>
         <w:t xml:space="preserve"> </w:t>
       </w:r>
+    </w:p>
+    <w:p>
+      <w:r>
+        <w:br w:type="page"/>
+      </w:r>
+    </w:p>
+    <w:p>
+      <w:pPr>
+        <w:ind w:left="720"/>
+        <w:jc w:val="center"/>
+        <w:rPr>
+          <w:b/>
+          <w:sz w:val="44"/>
+          <w:szCs w:val="44"/>
+        </w:rPr>
+      </w:pPr>
+      <w:r>
+        <w:rPr>
+          <w:b/>
+          <w:sz w:val="44"/>
+          <w:szCs w:val="44"/>
+        </w:rPr>
+        <w:lastRenderedPageBreak/>
+        <w:t xml:space="preserve"> Part 2 </w:t>
+      </w:r>
+    </w:p>
+    <w:p>
+      <w:r>
+        <w:t>Feedback</w:t>
+      </w:r>
+    </w:p>
+    <w:p>
+      <w:bookmarkStart w:id="0" w:name="_GoBack"/>
+      <w:bookmarkEnd w:id="0"/>
+    </w:p>
+    <w:p/>
+    <w:p>
+      <w:pPr>
+        <w:pStyle w:val="ListParagraph"/>
+        <w:numPr>
+          <w:ilvl w:val="0"/>
+          <w:numId w:val="8"/>
+        </w:numPr>
+      </w:pPr>
     </w:p>
     <w:sectPr>
       <w:pgSz w:w="12240" w:h="15840"/>
@@ -497,6 +527,118 @@
 <file path=word/numbering.xml><?xml version="1.0" encoding="utf-8"?>
 <w:numbering xmlns:wpc="http://schemas.microsoft.com/office/word/2010/wordprocessingCanvas" xmlns:cx="http://schemas.microsoft.com/office/drawing/2014/chartex" xmlns:mc="http://schemas.openxmlformats.org/markup-compatibility/2006" xmlns:o="urn:schemas-microsoft-com:office:office" xmlns:r="http://schemas.openxmlformats.org/officeDocument/2006/relationships" xmlns:m="http://schemas.openxmlformats.org/officeDocument/2006/math" xmlns:v="urn:schemas-microsoft-com:vml" xmlns:wp14="http://schemas.microsoft.com/office/word/2010/wordprocessingDrawing" xmlns:wp="http://schemas.openxmlformats.org/drawingml/2006/wordprocessingDrawing" xmlns:w10="urn:schemas-microsoft-com:office:word" xmlns:w="http://schemas.openxmlformats.org/wordprocessingml/2006/main" xmlns:w14="http://schemas.microsoft.com/office/word/2010/wordml" xmlns:w15="http://schemas.microsoft.com/office/word/2012/wordml" xmlns:w16se="http://schemas.microsoft.com/office/word/2015/wordml/symex" xmlns:wpg="http://schemas.microsoft.com/office/word/2010/wordprocessingGroup" xmlns:wpi="http://schemas.microsoft.com/office/word/2010/wordprocessingInk" xmlns:wne="http://schemas.microsoft.com/office/word/2006/wordml" xmlns:wps="http://schemas.microsoft.com/office/word/2010/wordprocessingShape" mc:Ignorable="w14 w15 w16se wp14">
   <w:abstractNum w:abstractNumId="0" w15:restartNumberingAfterBreak="0">
+    <w:nsid w:val="0C2E63A1"/>
+    <w:multiLevelType w:val="hybridMultilevel"/>
+    <w:tmpl w:val="A70E456C"/>
+    <w:lvl w:ilvl="0" w:tplc="6B38DCFE">
+      <w:numFmt w:val="bullet"/>
+      <w:lvlText w:val="-"/>
+      <w:lvlJc w:val="left"/>
+      <w:pPr>
+        <w:ind w:left="1080" w:hanging="360"/>
+      </w:pPr>
+      <w:rPr>
+        <w:rFonts w:ascii="Calibri" w:eastAsiaTheme="minorHAnsi" w:hAnsi="Calibri" w:cs="Calibri" w:hint="default"/>
+      </w:rPr>
+    </w:lvl>
+    <w:lvl w:ilvl="1" w:tplc="04090003" w:tentative="1">
+      <w:start w:val="1"/>
+      <w:numFmt w:val="bullet"/>
+      <w:lvlText w:val="o"/>
+      <w:lvlJc w:val="left"/>
+      <w:pPr>
+        <w:ind w:left="1800" w:hanging="360"/>
+      </w:pPr>
+      <w:rPr>
+        <w:rFonts w:ascii="Courier New" w:hAnsi="Courier New" w:cs="Courier New" w:hint="default"/>
+      </w:rPr>
+    </w:lvl>
+    <w:lvl w:ilvl="2" w:tplc="04090005" w:tentative="1">
+      <w:start w:val="1"/>
+      <w:numFmt w:val="bullet"/>
+      <w:lvlText w:val=""/>
+      <w:lvlJc w:val="left"/>
+      <w:pPr>
+        <w:ind w:left="2520" w:hanging="360"/>
+      </w:pPr>
+      <w:rPr>
+        <w:rFonts w:ascii="Wingdings" w:hAnsi="Wingdings" w:hint="default"/>
+      </w:rPr>
+    </w:lvl>
+    <w:lvl w:ilvl="3" w:tplc="04090001" w:tentative="1">
+      <w:start w:val="1"/>
+      <w:numFmt w:val="bullet"/>
+      <w:lvlText w:val=""/>
+      <w:lvlJc w:val="left"/>
+      <w:pPr>
+        <w:ind w:left="3240" w:hanging="360"/>
+      </w:pPr>
+      <w:rPr>
+        <w:rFonts w:ascii="Symbol" w:hAnsi="Symbol" w:hint="default"/>
+      </w:rPr>
+    </w:lvl>
+    <w:lvl w:ilvl="4" w:tplc="04090003" w:tentative="1">
+      <w:start w:val="1"/>
+      <w:numFmt w:val="bullet"/>
+      <w:lvlText w:val="o"/>
+      <w:lvlJc w:val="left"/>
+      <w:pPr>
+        <w:ind w:left="3960" w:hanging="360"/>
+      </w:pPr>
+      <w:rPr>
+        <w:rFonts w:ascii="Courier New" w:hAnsi="Courier New" w:cs="Courier New" w:hint="default"/>
+      </w:rPr>
+    </w:lvl>
+    <w:lvl w:ilvl="5" w:tplc="04090005" w:tentative="1">
+      <w:start w:val="1"/>
+      <w:numFmt w:val="bullet"/>
+      <w:lvlText w:val=""/>
+      <w:lvlJc w:val="left"/>
+      <w:pPr>
+        <w:ind w:left="4680" w:hanging="360"/>
+      </w:pPr>
+      <w:rPr>
+        <w:rFonts w:ascii="Wingdings" w:hAnsi="Wingdings" w:hint="default"/>
+      </w:rPr>
+    </w:lvl>
+    <w:lvl w:ilvl="6" w:tplc="04090001" w:tentative="1">
+      <w:start w:val="1"/>
+      <w:numFmt w:val="bullet"/>
+      <w:lvlText w:val=""/>
+      <w:lvlJc w:val="left"/>
+      <w:pPr>
+        <w:ind w:left="5400" w:hanging="360"/>
+      </w:pPr>
+      <w:rPr>
+        <w:rFonts w:ascii="Symbol" w:hAnsi="Symbol" w:hint="default"/>
+      </w:rPr>
+    </w:lvl>
+    <w:lvl w:ilvl="7" w:tplc="04090003" w:tentative="1">
+      <w:start w:val="1"/>
+      <w:numFmt w:val="bullet"/>
+      <w:lvlText w:val="o"/>
+      <w:lvlJc w:val="left"/>
+      <w:pPr>
+        <w:ind w:left="6120" w:hanging="360"/>
+      </w:pPr>
+      <w:rPr>
+        <w:rFonts w:ascii="Courier New" w:hAnsi="Courier New" w:cs="Courier New" w:hint="default"/>
+      </w:rPr>
+    </w:lvl>
+    <w:lvl w:ilvl="8" w:tplc="04090005" w:tentative="1">
+      <w:start w:val="1"/>
+      <w:numFmt w:val="bullet"/>
+      <w:lvlText w:val=""/>
+      <w:lvlJc w:val="left"/>
+      <w:pPr>
+        <w:ind w:left="6840" w:hanging="360"/>
+      </w:pPr>
+      <w:rPr>
+        <w:rFonts w:ascii="Wingdings" w:hAnsi="Wingdings" w:hint="default"/>
+      </w:rPr>
+    </w:lvl>
+  </w:abstractNum>
+  <w:abstractNum w:abstractNumId="1" w15:restartNumberingAfterBreak="0">
     <w:nsid w:val="24C316F4"/>
     <w:multiLevelType w:val="hybridMultilevel"/>
     <w:tmpl w:val="A7EA689C"/>
@@ -609,7 +751,343 @@
       </w:rPr>
     </w:lvl>
   </w:abstractNum>
-  <w:abstractNum w:abstractNumId="1" w15:restartNumberingAfterBreak="0">
+  <w:abstractNum w:abstractNumId="2" w15:restartNumberingAfterBreak="0">
+    <w:nsid w:val="2A3C7F04"/>
+    <w:multiLevelType w:val="hybridMultilevel"/>
+    <w:tmpl w:val="0E227670"/>
+    <w:lvl w:ilvl="0" w:tplc="D3DE6E40">
+      <w:numFmt w:val="bullet"/>
+      <w:lvlText w:val="-"/>
+      <w:lvlJc w:val="left"/>
+      <w:pPr>
+        <w:ind w:left="720" w:hanging="360"/>
+      </w:pPr>
+      <w:rPr>
+        <w:rFonts w:ascii="Calibri" w:eastAsiaTheme="minorHAnsi" w:hAnsi="Calibri" w:cs="Calibri" w:hint="default"/>
+      </w:rPr>
+    </w:lvl>
+    <w:lvl w:ilvl="1" w:tplc="04090003" w:tentative="1">
+      <w:start w:val="1"/>
+      <w:numFmt w:val="bullet"/>
+      <w:lvlText w:val="o"/>
+      <w:lvlJc w:val="left"/>
+      <w:pPr>
+        <w:ind w:left="1440" w:hanging="360"/>
+      </w:pPr>
+      <w:rPr>
+        <w:rFonts w:ascii="Courier New" w:hAnsi="Courier New" w:cs="Courier New" w:hint="default"/>
+      </w:rPr>
+    </w:lvl>
+    <w:lvl w:ilvl="2" w:tplc="04090005" w:tentative="1">
+      <w:start w:val="1"/>
+      <w:numFmt w:val="bullet"/>
+      <w:lvlText w:val=""/>
+      <w:lvlJc w:val="left"/>
+      <w:pPr>
+        <w:ind w:left="2160" w:hanging="360"/>
+      </w:pPr>
+      <w:rPr>
+        <w:rFonts w:ascii="Wingdings" w:hAnsi="Wingdings" w:hint="default"/>
+      </w:rPr>
+    </w:lvl>
+    <w:lvl w:ilvl="3" w:tplc="04090001" w:tentative="1">
+      <w:start w:val="1"/>
+      <w:numFmt w:val="bullet"/>
+      <w:lvlText w:val=""/>
+      <w:lvlJc w:val="left"/>
+      <w:pPr>
+        <w:ind w:left="2880" w:hanging="360"/>
+      </w:pPr>
+      <w:rPr>
+        <w:rFonts w:ascii="Symbol" w:hAnsi="Symbol" w:hint="default"/>
+      </w:rPr>
+    </w:lvl>
+    <w:lvl w:ilvl="4" w:tplc="04090003" w:tentative="1">
+      <w:start w:val="1"/>
+      <w:numFmt w:val="bullet"/>
+      <w:lvlText w:val="o"/>
+      <w:lvlJc w:val="left"/>
+      <w:pPr>
+        <w:ind w:left="3600" w:hanging="360"/>
+      </w:pPr>
+      <w:rPr>
+        <w:rFonts w:ascii="Courier New" w:hAnsi="Courier New" w:cs="Courier New" w:hint="default"/>
+      </w:rPr>
+    </w:lvl>
+    <w:lvl w:ilvl="5" w:tplc="04090005" w:tentative="1">
+      <w:start w:val="1"/>
+      <w:numFmt w:val="bullet"/>
+      <w:lvlText w:val=""/>
+      <w:lvlJc w:val="left"/>
+      <w:pPr>
+        <w:ind w:left="4320" w:hanging="360"/>
+      </w:pPr>
+      <w:rPr>
+        <w:rFonts w:ascii="Wingdings" w:hAnsi="Wingdings" w:hint="default"/>
+      </w:rPr>
+    </w:lvl>
+    <w:lvl w:ilvl="6" w:tplc="04090001" w:tentative="1">
+      <w:start w:val="1"/>
+      <w:numFmt w:val="bullet"/>
+      <w:lvlText w:val=""/>
+      <w:lvlJc w:val="left"/>
+      <w:pPr>
+        <w:ind w:left="5040" w:hanging="360"/>
+      </w:pPr>
+      <w:rPr>
+        <w:rFonts w:ascii="Symbol" w:hAnsi="Symbol" w:hint="default"/>
+      </w:rPr>
+    </w:lvl>
+    <w:lvl w:ilvl="7" w:tplc="04090003" w:tentative="1">
+      <w:start w:val="1"/>
+      <w:numFmt w:val="bullet"/>
+      <w:lvlText w:val="o"/>
+      <w:lvlJc w:val="left"/>
+      <w:pPr>
+        <w:ind w:left="5760" w:hanging="360"/>
+      </w:pPr>
+      <w:rPr>
+        <w:rFonts w:ascii="Courier New" w:hAnsi="Courier New" w:cs="Courier New" w:hint="default"/>
+      </w:rPr>
+    </w:lvl>
+    <w:lvl w:ilvl="8" w:tplc="04090005" w:tentative="1">
+      <w:start w:val="1"/>
+      <w:numFmt w:val="bullet"/>
+      <w:lvlText w:val=""/>
+      <w:lvlJc w:val="left"/>
+      <w:pPr>
+        <w:ind w:left="6480" w:hanging="360"/>
+      </w:pPr>
+      <w:rPr>
+        <w:rFonts w:ascii="Wingdings" w:hAnsi="Wingdings" w:hint="default"/>
+      </w:rPr>
+    </w:lvl>
+  </w:abstractNum>
+  <w:abstractNum w:abstractNumId="3" w15:restartNumberingAfterBreak="0">
+    <w:nsid w:val="3B1C6164"/>
+    <w:multiLevelType w:val="hybridMultilevel"/>
+    <w:tmpl w:val="C51A040A"/>
+    <w:lvl w:ilvl="0" w:tplc="D73A7EE6">
+      <w:numFmt w:val="bullet"/>
+      <w:lvlText w:val="-"/>
+      <w:lvlJc w:val="left"/>
+      <w:pPr>
+        <w:ind w:left="1080" w:hanging="360"/>
+      </w:pPr>
+      <w:rPr>
+        <w:rFonts w:ascii="Calibri" w:eastAsiaTheme="minorHAnsi" w:hAnsi="Calibri" w:cs="Calibri" w:hint="default"/>
+      </w:rPr>
+    </w:lvl>
+    <w:lvl w:ilvl="1" w:tplc="04090003" w:tentative="1">
+      <w:start w:val="1"/>
+      <w:numFmt w:val="bullet"/>
+      <w:lvlText w:val="o"/>
+      <w:lvlJc w:val="left"/>
+      <w:pPr>
+        <w:ind w:left="1800" w:hanging="360"/>
+      </w:pPr>
+      <w:rPr>
+        <w:rFonts w:ascii="Courier New" w:hAnsi="Courier New" w:cs="Courier New" w:hint="default"/>
+      </w:rPr>
+    </w:lvl>
+    <w:lvl w:ilvl="2" w:tplc="04090005" w:tentative="1">
+      <w:start w:val="1"/>
+      <w:numFmt w:val="bullet"/>
+      <w:lvlText w:val=""/>
+      <w:lvlJc w:val="left"/>
+      <w:pPr>
+        <w:ind w:left="2520" w:hanging="360"/>
+      </w:pPr>
+      <w:rPr>
+        <w:rFonts w:ascii="Wingdings" w:hAnsi="Wingdings" w:hint="default"/>
+      </w:rPr>
+    </w:lvl>
+    <w:lvl w:ilvl="3" w:tplc="04090001" w:tentative="1">
+      <w:start w:val="1"/>
+      <w:numFmt w:val="bullet"/>
+      <w:lvlText w:val=""/>
+      <w:lvlJc w:val="left"/>
+      <w:pPr>
+        <w:ind w:left="3240" w:hanging="360"/>
+      </w:pPr>
+      <w:rPr>
+        <w:rFonts w:ascii="Symbol" w:hAnsi="Symbol" w:hint="default"/>
+      </w:rPr>
+    </w:lvl>
+    <w:lvl w:ilvl="4" w:tplc="04090003" w:tentative="1">
+      <w:start w:val="1"/>
+      <w:numFmt w:val="bullet"/>
+      <w:lvlText w:val="o"/>
+      <w:lvlJc w:val="left"/>
+      <w:pPr>
+        <w:ind w:left="3960" w:hanging="360"/>
+      </w:pPr>
+      <w:rPr>
+        <w:rFonts w:ascii="Courier New" w:hAnsi="Courier New" w:cs="Courier New" w:hint="default"/>
+      </w:rPr>
+    </w:lvl>
+    <w:lvl w:ilvl="5" w:tplc="04090005" w:tentative="1">
+      <w:start w:val="1"/>
+      <w:numFmt w:val="bullet"/>
+      <w:lvlText w:val=""/>
+      <w:lvlJc w:val="left"/>
+      <w:pPr>
+        <w:ind w:left="4680" w:hanging="360"/>
+      </w:pPr>
+      <w:rPr>
+        <w:rFonts w:ascii="Wingdings" w:hAnsi="Wingdings" w:hint="default"/>
+      </w:rPr>
+    </w:lvl>
+    <w:lvl w:ilvl="6" w:tplc="04090001" w:tentative="1">
+      <w:start w:val="1"/>
+      <w:numFmt w:val="bullet"/>
+      <w:lvlText w:val=""/>
+      <w:lvlJc w:val="left"/>
+      <w:pPr>
+        <w:ind w:left="5400" w:hanging="360"/>
+      </w:pPr>
+      <w:rPr>
+        <w:rFonts w:ascii="Symbol" w:hAnsi="Symbol" w:hint="default"/>
+      </w:rPr>
+    </w:lvl>
+    <w:lvl w:ilvl="7" w:tplc="04090003" w:tentative="1">
+      <w:start w:val="1"/>
+      <w:numFmt w:val="bullet"/>
+      <w:lvlText w:val="o"/>
+      <w:lvlJc w:val="left"/>
+      <w:pPr>
+        <w:ind w:left="6120" w:hanging="360"/>
+      </w:pPr>
+      <w:rPr>
+        <w:rFonts w:ascii="Courier New" w:hAnsi="Courier New" w:cs="Courier New" w:hint="default"/>
+      </w:rPr>
+    </w:lvl>
+    <w:lvl w:ilvl="8" w:tplc="04090005" w:tentative="1">
+      <w:start w:val="1"/>
+      <w:numFmt w:val="bullet"/>
+      <w:lvlText w:val=""/>
+      <w:lvlJc w:val="left"/>
+      <w:pPr>
+        <w:ind w:left="6840" w:hanging="360"/>
+      </w:pPr>
+      <w:rPr>
+        <w:rFonts w:ascii="Wingdings" w:hAnsi="Wingdings" w:hint="default"/>
+      </w:rPr>
+    </w:lvl>
+  </w:abstractNum>
+  <w:abstractNum w:abstractNumId="4" w15:restartNumberingAfterBreak="0">
+    <w:nsid w:val="4E2A6D02"/>
+    <w:multiLevelType w:val="hybridMultilevel"/>
+    <w:tmpl w:val="49DE4006"/>
+    <w:lvl w:ilvl="0" w:tplc="71C29C78">
+      <w:numFmt w:val="bullet"/>
+      <w:lvlText w:val="-"/>
+      <w:lvlJc w:val="left"/>
+      <w:pPr>
+        <w:ind w:left="720" w:hanging="360"/>
+      </w:pPr>
+      <w:rPr>
+        <w:rFonts w:ascii="Calibri" w:eastAsiaTheme="minorHAnsi" w:hAnsi="Calibri" w:cs="Calibri" w:hint="default"/>
+      </w:rPr>
+    </w:lvl>
+    <w:lvl w:ilvl="1" w:tplc="04090003" w:tentative="1">
+      <w:start w:val="1"/>
+      <w:numFmt w:val="bullet"/>
+      <w:lvlText w:val="o"/>
+      <w:lvlJc w:val="left"/>
+      <w:pPr>
+        <w:ind w:left="1440" w:hanging="360"/>
+      </w:pPr>
+      <w:rPr>
+        <w:rFonts w:ascii="Courier New" w:hAnsi="Courier New" w:cs="Courier New" w:hint="default"/>
+      </w:rPr>
+    </w:lvl>
+    <w:lvl w:ilvl="2" w:tplc="04090005" w:tentative="1">
+      <w:start w:val="1"/>
+      <w:numFmt w:val="bullet"/>
+      <w:lvlText w:val=""/>
+      <w:lvlJc w:val="left"/>
+      <w:pPr>
+        <w:ind w:left="2160" w:hanging="360"/>
+      </w:pPr>
+      <w:rPr>
+        <w:rFonts w:ascii="Wingdings" w:hAnsi="Wingdings" w:hint="default"/>
+      </w:rPr>
+    </w:lvl>
+    <w:lvl w:ilvl="3" w:tplc="04090001" w:tentative="1">
+      <w:start w:val="1"/>
+      <w:numFmt w:val="bullet"/>
+      <w:lvlText w:val=""/>
+      <w:lvlJc w:val="left"/>
+      <w:pPr>
+        <w:ind w:left="2880" w:hanging="360"/>
+      </w:pPr>
+      <w:rPr>
+        <w:rFonts w:ascii="Symbol" w:hAnsi="Symbol" w:hint="default"/>
+      </w:rPr>
+    </w:lvl>
+    <w:lvl w:ilvl="4" w:tplc="04090003" w:tentative="1">
+      <w:start w:val="1"/>
+      <w:numFmt w:val="bullet"/>
+      <w:lvlText w:val="o"/>
+      <w:lvlJc w:val="left"/>
+      <w:pPr>
+        <w:ind w:left="3600" w:hanging="360"/>
+      </w:pPr>
+      <w:rPr>
+        <w:rFonts w:ascii="Courier New" w:hAnsi="Courier New" w:cs="Courier New" w:hint="default"/>
+      </w:rPr>
+    </w:lvl>
+    <w:lvl w:ilvl="5" w:tplc="04090005" w:tentative="1">
+      <w:start w:val="1"/>
+      <w:numFmt w:val="bullet"/>
+      <w:lvlText w:val=""/>
+      <w:lvlJc w:val="left"/>
+      <w:pPr>
+        <w:ind w:left="4320" w:hanging="360"/>
+      </w:pPr>
+      <w:rPr>
+        <w:rFonts w:ascii="Wingdings" w:hAnsi="Wingdings" w:hint="default"/>
+      </w:rPr>
+    </w:lvl>
+    <w:lvl w:ilvl="6" w:tplc="04090001" w:tentative="1">
+      <w:start w:val="1"/>
+      <w:numFmt w:val="bullet"/>
+      <w:lvlText w:val=""/>
+      <w:lvlJc w:val="left"/>
+      <w:pPr>
+        <w:ind w:left="5040" w:hanging="360"/>
+      </w:pPr>
+      <w:rPr>
+        <w:rFonts w:ascii="Symbol" w:hAnsi="Symbol" w:hint="default"/>
+      </w:rPr>
+    </w:lvl>
+    <w:lvl w:ilvl="7" w:tplc="04090003" w:tentative="1">
+      <w:start w:val="1"/>
+      <w:numFmt w:val="bullet"/>
+      <w:lvlText w:val="o"/>
+      <w:lvlJc w:val="left"/>
+      <w:pPr>
+        <w:ind w:left="5760" w:hanging="360"/>
+      </w:pPr>
+      <w:rPr>
+        <w:rFonts w:ascii="Courier New" w:hAnsi="Courier New" w:cs="Courier New" w:hint="default"/>
+      </w:rPr>
+    </w:lvl>
+    <w:lvl w:ilvl="8" w:tplc="04090005" w:tentative="1">
+      <w:start w:val="1"/>
+      <w:numFmt w:val="bullet"/>
+      <w:lvlText w:val=""/>
+      <w:lvlJc w:val="left"/>
+      <w:pPr>
+        <w:ind w:left="6480" w:hanging="360"/>
+      </w:pPr>
+      <w:rPr>
+        <w:rFonts w:ascii="Wingdings" w:hAnsi="Wingdings" w:hint="default"/>
+      </w:rPr>
+    </w:lvl>
+  </w:abstractNum>
+  <w:abstractNum w:abstractNumId="5" w15:restartNumberingAfterBreak="0">
     <w:nsid w:val="5022749C"/>
     <w:multiLevelType w:val="hybridMultilevel"/>
     <w:tmpl w:val="C8E0CA68"/>
@@ -722,11 +1200,253 @@
       </w:rPr>
     </w:lvl>
   </w:abstractNum>
+  <w:abstractNum w:abstractNumId="6" w15:restartNumberingAfterBreak="0">
+    <w:nsid w:val="5F8C35D1"/>
+    <w:multiLevelType w:val="hybridMultilevel"/>
+    <w:tmpl w:val="DEE0D764"/>
+    <w:lvl w:ilvl="0" w:tplc="0F5EC78C">
+      <w:numFmt w:val="bullet"/>
+      <w:lvlText w:val="-"/>
+      <w:lvlJc w:val="left"/>
+      <w:pPr>
+        <w:ind w:left="1080" w:hanging="360"/>
+      </w:pPr>
+      <w:rPr>
+        <w:rFonts w:ascii="Calibri" w:eastAsiaTheme="minorHAnsi" w:hAnsi="Calibri" w:cs="Calibri" w:hint="default"/>
+      </w:rPr>
+    </w:lvl>
+    <w:lvl w:ilvl="1" w:tplc="04090003" w:tentative="1">
+      <w:start w:val="1"/>
+      <w:numFmt w:val="bullet"/>
+      <w:lvlText w:val="o"/>
+      <w:lvlJc w:val="left"/>
+      <w:pPr>
+        <w:ind w:left="1800" w:hanging="360"/>
+      </w:pPr>
+      <w:rPr>
+        <w:rFonts w:ascii="Courier New" w:hAnsi="Courier New" w:cs="Courier New" w:hint="default"/>
+      </w:rPr>
+    </w:lvl>
+    <w:lvl w:ilvl="2" w:tplc="04090005" w:tentative="1">
+      <w:start w:val="1"/>
+      <w:numFmt w:val="bullet"/>
+      <w:lvlText w:val=""/>
+      <w:lvlJc w:val="left"/>
+      <w:pPr>
+        <w:ind w:left="2520" w:hanging="360"/>
+      </w:pPr>
+      <w:rPr>
+        <w:rFonts w:ascii="Wingdings" w:hAnsi="Wingdings" w:hint="default"/>
+      </w:rPr>
+    </w:lvl>
+    <w:lvl w:ilvl="3" w:tplc="04090001" w:tentative="1">
+      <w:start w:val="1"/>
+      <w:numFmt w:val="bullet"/>
+      <w:lvlText w:val=""/>
+      <w:lvlJc w:val="left"/>
+      <w:pPr>
+        <w:ind w:left="3240" w:hanging="360"/>
+      </w:pPr>
+      <w:rPr>
+        <w:rFonts w:ascii="Symbol" w:hAnsi="Symbol" w:hint="default"/>
+      </w:rPr>
+    </w:lvl>
+    <w:lvl w:ilvl="4" w:tplc="04090003" w:tentative="1">
+      <w:start w:val="1"/>
+      <w:numFmt w:val="bullet"/>
+      <w:lvlText w:val="o"/>
+      <w:lvlJc w:val="left"/>
+      <w:pPr>
+        <w:ind w:left="3960" w:hanging="360"/>
+      </w:pPr>
+      <w:rPr>
+        <w:rFonts w:ascii="Courier New" w:hAnsi="Courier New" w:cs="Courier New" w:hint="default"/>
+      </w:rPr>
+    </w:lvl>
+    <w:lvl w:ilvl="5" w:tplc="04090005" w:tentative="1">
+      <w:start w:val="1"/>
+      <w:numFmt w:val="bullet"/>
+      <w:lvlText w:val=""/>
+      <w:lvlJc w:val="left"/>
+      <w:pPr>
+        <w:ind w:left="4680" w:hanging="360"/>
+      </w:pPr>
+      <w:rPr>
+        <w:rFonts w:ascii="Wingdings" w:hAnsi="Wingdings" w:hint="default"/>
+      </w:rPr>
+    </w:lvl>
+    <w:lvl w:ilvl="6" w:tplc="04090001" w:tentative="1">
+      <w:start w:val="1"/>
+      <w:numFmt w:val="bullet"/>
+      <w:lvlText w:val=""/>
+      <w:lvlJc w:val="left"/>
+      <w:pPr>
+        <w:ind w:left="5400" w:hanging="360"/>
+      </w:pPr>
+      <w:rPr>
+        <w:rFonts w:ascii="Symbol" w:hAnsi="Symbol" w:hint="default"/>
+      </w:rPr>
+    </w:lvl>
+    <w:lvl w:ilvl="7" w:tplc="04090003" w:tentative="1">
+      <w:start w:val="1"/>
+      <w:numFmt w:val="bullet"/>
+      <w:lvlText w:val="o"/>
+      <w:lvlJc w:val="left"/>
+      <w:pPr>
+        <w:ind w:left="6120" w:hanging="360"/>
+      </w:pPr>
+      <w:rPr>
+        <w:rFonts w:ascii="Courier New" w:hAnsi="Courier New" w:cs="Courier New" w:hint="default"/>
+      </w:rPr>
+    </w:lvl>
+    <w:lvl w:ilvl="8" w:tplc="04090005" w:tentative="1">
+      <w:start w:val="1"/>
+      <w:numFmt w:val="bullet"/>
+      <w:lvlText w:val=""/>
+      <w:lvlJc w:val="left"/>
+      <w:pPr>
+        <w:ind w:left="6840" w:hanging="360"/>
+      </w:pPr>
+      <w:rPr>
+        <w:rFonts w:ascii="Wingdings" w:hAnsi="Wingdings" w:hint="default"/>
+      </w:rPr>
+    </w:lvl>
+  </w:abstractNum>
+  <w:abstractNum w:abstractNumId="7" w15:restartNumberingAfterBreak="0">
+    <w:nsid w:val="6FDC231E"/>
+    <w:multiLevelType w:val="hybridMultilevel"/>
+    <w:tmpl w:val="943C3E1E"/>
+    <w:lvl w:ilvl="0" w:tplc="EAB26888">
+      <w:numFmt w:val="bullet"/>
+      <w:lvlText w:val="-"/>
+      <w:lvlJc w:val="left"/>
+      <w:pPr>
+        <w:ind w:left="720" w:hanging="360"/>
+      </w:pPr>
+      <w:rPr>
+        <w:rFonts w:ascii="Calibri" w:eastAsiaTheme="minorHAnsi" w:hAnsi="Calibri" w:cs="Calibri" w:hint="default"/>
+      </w:rPr>
+    </w:lvl>
+    <w:lvl w:ilvl="1" w:tplc="04090003" w:tentative="1">
+      <w:start w:val="1"/>
+      <w:numFmt w:val="bullet"/>
+      <w:lvlText w:val="o"/>
+      <w:lvlJc w:val="left"/>
+      <w:pPr>
+        <w:ind w:left="1440" w:hanging="360"/>
+      </w:pPr>
+      <w:rPr>
+        <w:rFonts w:ascii="Courier New" w:hAnsi="Courier New" w:cs="Courier New" w:hint="default"/>
+      </w:rPr>
+    </w:lvl>
+    <w:lvl w:ilvl="2" w:tplc="04090005" w:tentative="1">
+      <w:start w:val="1"/>
+      <w:numFmt w:val="bullet"/>
+      <w:lvlText w:val=""/>
+      <w:lvlJc w:val="left"/>
+      <w:pPr>
+        <w:ind w:left="2160" w:hanging="360"/>
+      </w:pPr>
+      <w:rPr>
+        <w:rFonts w:ascii="Wingdings" w:hAnsi="Wingdings" w:hint="default"/>
+      </w:rPr>
+    </w:lvl>
+    <w:lvl w:ilvl="3" w:tplc="04090001" w:tentative="1">
+      <w:start w:val="1"/>
+      <w:numFmt w:val="bullet"/>
+      <w:lvlText w:val=""/>
+      <w:lvlJc w:val="left"/>
+      <w:pPr>
+        <w:ind w:left="2880" w:hanging="360"/>
+      </w:pPr>
+      <w:rPr>
+        <w:rFonts w:ascii="Symbol" w:hAnsi="Symbol" w:hint="default"/>
+      </w:rPr>
+    </w:lvl>
+    <w:lvl w:ilvl="4" w:tplc="04090003" w:tentative="1">
+      <w:start w:val="1"/>
+      <w:numFmt w:val="bullet"/>
+      <w:lvlText w:val="o"/>
+      <w:lvlJc w:val="left"/>
+      <w:pPr>
+        <w:ind w:left="3600" w:hanging="360"/>
+      </w:pPr>
+      <w:rPr>
+        <w:rFonts w:ascii="Courier New" w:hAnsi="Courier New" w:cs="Courier New" w:hint="default"/>
+      </w:rPr>
+    </w:lvl>
+    <w:lvl w:ilvl="5" w:tplc="04090005" w:tentative="1">
+      <w:start w:val="1"/>
+      <w:numFmt w:val="bullet"/>
+      <w:lvlText w:val=""/>
+      <w:lvlJc w:val="left"/>
+      <w:pPr>
+        <w:ind w:left="4320" w:hanging="360"/>
+      </w:pPr>
+      <w:rPr>
+        <w:rFonts w:ascii="Wingdings" w:hAnsi="Wingdings" w:hint="default"/>
+      </w:rPr>
+    </w:lvl>
+    <w:lvl w:ilvl="6" w:tplc="04090001" w:tentative="1">
+      <w:start w:val="1"/>
+      <w:numFmt w:val="bullet"/>
+      <w:lvlText w:val=""/>
+      <w:lvlJc w:val="left"/>
+      <w:pPr>
+        <w:ind w:left="5040" w:hanging="360"/>
+      </w:pPr>
+      <w:rPr>
+        <w:rFonts w:ascii="Symbol" w:hAnsi="Symbol" w:hint="default"/>
+      </w:rPr>
+    </w:lvl>
+    <w:lvl w:ilvl="7" w:tplc="04090003" w:tentative="1">
+      <w:start w:val="1"/>
+      <w:numFmt w:val="bullet"/>
+      <w:lvlText w:val="o"/>
+      <w:lvlJc w:val="left"/>
+      <w:pPr>
+        <w:ind w:left="5760" w:hanging="360"/>
+      </w:pPr>
+      <w:rPr>
+        <w:rFonts w:ascii="Courier New" w:hAnsi="Courier New" w:cs="Courier New" w:hint="default"/>
+      </w:rPr>
+    </w:lvl>
+    <w:lvl w:ilvl="8" w:tplc="04090005" w:tentative="1">
+      <w:start w:val="1"/>
+      <w:numFmt w:val="bullet"/>
+      <w:lvlText w:val=""/>
+      <w:lvlJc w:val="left"/>
+      <w:pPr>
+        <w:ind w:left="6480" w:hanging="360"/>
+      </w:pPr>
+      <w:rPr>
+        <w:rFonts w:ascii="Wingdings" w:hAnsi="Wingdings" w:hint="default"/>
+      </w:rPr>
+    </w:lvl>
+  </w:abstractNum>
   <w:num w:numId="1">
+    <w:abstractNumId w:val="5"/>
+  </w:num>
+  <w:num w:numId="2">
     <w:abstractNumId w:val="1"/>
   </w:num>
-  <w:num w:numId="2">
+  <w:num w:numId="3">
+    <w:abstractNumId w:val="7"/>
+  </w:num>
+  <w:num w:numId="4">
+    <w:abstractNumId w:val="6"/>
+  </w:num>
+  <w:num w:numId="5">
+    <w:abstractNumId w:val="4"/>
+  </w:num>
+  <w:num w:numId="6">
     <w:abstractNumId w:val="0"/>
+  </w:num>
+  <w:num w:numId="7">
+    <w:abstractNumId w:val="3"/>
+  </w:num>
+  <w:num w:numId="8">
+    <w:abstractNumId w:val="2"/>
   </w:num>
 </w:numbering>
 </file>

</xml_diff>